<commit_message>
Tarea 3.1 Gabriel Antonio Castillo Alegria
</commit_message>
<xml_diff>
--- a/Tarea 3.1 Gabriel Antonio Castillo Alegria.docx
+++ b/Tarea 3.1 Gabriel Antonio Castillo Alegria.docx
@@ -5,63 +5,93 @@
     <w:p/>
     <w:p>
       <w:pPr>
-        <w:pStyle w:val="Ttulo2"/>
+        <w:pStyle w:val="Ttulo1"/>
         <w:rPr>
           <w:b/>
           <w:bCs/>
+          <w:color w:val="000000" w:themeColor="text1"/>
         </w:rPr>
       </w:pPr>
       <w:r>
         <w:rPr>
           <w:b/>
           <w:bCs/>
-        </w:rPr>
-        <w:t>3.1 Interfaces externas.</w:t>
+          <w:color w:val="000000" w:themeColor="text1"/>
+        </w:rPr>
+        <w:t>3.1 Interfaces Externas</w:t>
       </w:r>
     </w:p>
     <w:p>
       <w:pPr>
-        <w:pStyle w:val="Ttulo4"/>
         <w:rPr>
           <w:b/>
           <w:bCs/>
-          <w:i w:val="0"/>
-          <w:iCs w:val="0"/>
+          <w:sz w:val="28"/>
+          <w:szCs w:val="28"/>
         </w:rPr>
       </w:pPr>
       <w:r>
         <w:rPr>
           <w:b/>
           <w:bCs/>
-          <w:i w:val="0"/>
-          <w:iCs w:val="0"/>
-        </w:rPr>
-        <w:t>Interfaz de usuario</w:t>
+          <w:sz w:val="28"/>
+          <w:szCs w:val="28"/>
+        </w:rPr>
+        <w:t>3.</w:t>
+      </w:r>
+      <w:r>
+        <w:rPr>
+          <w:b/>
+          <w:bCs/>
+          <w:sz w:val="28"/>
+          <w:szCs w:val="28"/>
+        </w:rPr>
+        <w:t>1.1 Interfaz de Usuario</w:t>
       </w:r>
     </w:p>
     <w:p>
+      <w:pPr>
+        <w:ind w:left="708"/>
+        <w:jc w:val="both"/>
+        <w:rPr>
+          <w:sz w:val="24"/>
+          <w:szCs w:val="24"/>
+        </w:rPr>
+      </w:pPr>
       <w:r>
+        <w:rPr>
+          <w:sz w:val="24"/>
+          <w:szCs w:val="24"/>
+        </w:rPr>
         <w:t>Para que exista facilidad de uso del sistema, la interfaz constara con un conjunto de objetos como: ventanas, botones, iconos, opciones, entre otros</w:t>
       </w:r>
     </w:p>
     <w:p>
       <w:pPr>
-        <w:pStyle w:val="Ttulo4"/>
         <w:rPr>
           <w:b/>
           <w:bCs/>
-          <w:i w:val="0"/>
-          <w:iCs w:val="0"/>
+          <w:sz w:val="28"/>
+          <w:szCs w:val="28"/>
         </w:rPr>
       </w:pPr>
       <w:r>
         <w:rPr>
           <w:b/>
           <w:bCs/>
-          <w:i w:val="0"/>
-          <w:iCs w:val="0"/>
-        </w:rPr>
-        <w:t xml:space="preserve">Requerimiento de hardware  </w:t>
+          <w:sz w:val="28"/>
+          <w:szCs w:val="28"/>
+        </w:rPr>
+        <w:t>3.</w:t>
+      </w:r>
+      <w:r>
+        <w:rPr>
+          <w:b/>
+          <w:bCs/>
+          <w:sz w:val="28"/>
+          <w:szCs w:val="28"/>
+        </w:rPr>
+        <w:t>1.2 Requerimiento de Hardware</w:t>
       </w:r>
     </w:p>
     <w:p>
@@ -71,8 +101,17 @@
           <w:ilvl w:val="0"/>
           <w:numId w:val="3"/>
         </w:numPr>
+        <w:ind w:left="1068"/>
+        <w:rPr>
+          <w:sz w:val="24"/>
+          <w:szCs w:val="24"/>
+        </w:rPr>
       </w:pPr>
       <w:r>
+        <w:rPr>
+          <w:sz w:val="24"/>
+          <w:szCs w:val="24"/>
+        </w:rPr>
         <w:t>Adaptador de red</w:t>
       </w:r>
     </w:p>
@@ -83,8 +122,17 @@
           <w:ilvl w:val="0"/>
           <w:numId w:val="3"/>
         </w:numPr>
+        <w:ind w:left="1068"/>
+        <w:rPr>
+          <w:sz w:val="24"/>
+          <w:szCs w:val="24"/>
+        </w:rPr>
       </w:pPr>
       <w:r>
+        <w:rPr>
+          <w:sz w:val="24"/>
+          <w:szCs w:val="24"/>
+        </w:rPr>
         <w:t>Procesador de 2,00 GHz</w:t>
       </w:r>
     </w:p>
@@ -95,9 +143,18 @@
           <w:ilvl w:val="0"/>
           <w:numId w:val="3"/>
         </w:numPr>
+        <w:ind w:left="1068"/>
+        <w:rPr>
+          <w:sz w:val="24"/>
+          <w:szCs w:val="24"/>
+        </w:rPr>
       </w:pPr>
       <w:r>
-        <w:t>Memoria RAM 4 GB</w:t>
+        <w:rPr>
+          <w:sz w:val="24"/>
+          <w:szCs w:val="24"/>
+        </w:rPr>
+        <w:t>Memoria RAM 2 GB</w:t>
       </w:r>
     </w:p>
     <w:p>
@@ -107,9 +164,32 @@
           <w:ilvl w:val="0"/>
           <w:numId w:val="3"/>
         </w:numPr>
+        <w:ind w:left="1068"/>
+        <w:rPr>
+          <w:sz w:val="24"/>
+          <w:szCs w:val="24"/>
+        </w:rPr>
       </w:pPr>
       <w:r>
-        <w:t xml:space="preserve">Almacenamiento de 1GB </w:t>
+        <w:rPr>
+          <w:sz w:val="24"/>
+          <w:szCs w:val="24"/>
+        </w:rPr>
+        <w:t xml:space="preserve">Almacenamiento de </w:t>
+      </w:r>
+      <w:r>
+        <w:rPr>
+          <w:sz w:val="24"/>
+          <w:szCs w:val="24"/>
+        </w:rPr>
+        <w:t>512Mb</w:t>
+      </w:r>
+      <w:r>
+        <w:rPr>
+          <w:sz w:val="24"/>
+          <w:szCs w:val="24"/>
+        </w:rPr>
+        <w:t xml:space="preserve"> </w:t>
       </w:r>
     </w:p>
     <w:p>
@@ -119,8 +199,17 @@
           <w:ilvl w:val="0"/>
           <w:numId w:val="3"/>
         </w:numPr>
+        <w:ind w:left="1068"/>
+        <w:rPr>
+          <w:sz w:val="24"/>
+          <w:szCs w:val="24"/>
+        </w:rPr>
       </w:pPr>
       <w:r>
+        <w:rPr>
+          <w:sz w:val="24"/>
+          <w:szCs w:val="24"/>
+        </w:rPr>
         <w:t>Mouse</w:t>
       </w:r>
     </w:p>
@@ -131,29 +220,46 @@
           <w:ilvl w:val="0"/>
           <w:numId w:val="3"/>
         </w:numPr>
+        <w:ind w:left="1068"/>
+        <w:rPr>
+          <w:sz w:val="24"/>
+          <w:szCs w:val="24"/>
+        </w:rPr>
       </w:pPr>
       <w:r>
+        <w:rPr>
+          <w:sz w:val="24"/>
+          <w:szCs w:val="24"/>
+        </w:rPr>
         <w:t xml:space="preserve">Teclado </w:t>
       </w:r>
     </w:p>
     <w:p>
       <w:pPr>
-        <w:pStyle w:val="Ttulo4"/>
         <w:rPr>
           <w:b/>
           <w:bCs/>
-          <w:i w:val="0"/>
-          <w:iCs w:val="0"/>
+          <w:sz w:val="28"/>
+          <w:szCs w:val="28"/>
         </w:rPr>
       </w:pPr>
       <w:r>
         <w:rPr>
           <w:b/>
           <w:bCs/>
-          <w:i w:val="0"/>
-          <w:iCs w:val="0"/>
-        </w:rPr>
-        <w:t>Requerimiento de software</w:t>
+          <w:sz w:val="28"/>
+          <w:szCs w:val="28"/>
+        </w:rPr>
+        <w:t>3.</w:t>
+      </w:r>
+      <w:r>
+        <w:rPr>
+          <w:b/>
+          <w:bCs/>
+          <w:sz w:val="28"/>
+          <w:szCs w:val="28"/>
+        </w:rPr>
+        <w:t>1.3 Requerimiento de Software</w:t>
       </w:r>
     </w:p>
     <w:p>
@@ -163,21 +269,18 @@
           <w:ilvl w:val="0"/>
           <w:numId w:val="5"/>
         </w:numPr>
+        <w:ind w:left="1068"/>
+        <w:rPr>
+          <w:sz w:val="24"/>
+          <w:szCs w:val="24"/>
+        </w:rPr>
       </w:pPr>
       <w:r>
+        <w:rPr>
+          <w:sz w:val="24"/>
+          <w:szCs w:val="24"/>
+        </w:rPr>
         <w:t xml:space="preserve">Sistema operativo Windows 8 o superior </w:t>
-      </w:r>
-    </w:p>
-    <w:p>
-      <w:pPr>
-        <w:pStyle w:val="Prrafodelista"/>
-        <w:numPr>
-          <w:ilvl w:val="0"/>
-          <w:numId w:val="5"/>
-        </w:numPr>
-      </w:pPr>
-      <w:r>
-        <w:t xml:space="preserve">Sistema operativo Linux </w:t>
       </w:r>
     </w:p>
     <w:p/>

</xml_diff>